<commit_message>
version final Journal Charbel
</commit_message>
<xml_diff>
--- a/Journal Carl-Charbel Eid.docx
+++ b/Journal Carl-Charbel Eid.docx
@@ -63,17 +63,8 @@
           <w:sz w:val="20"/>
           <w:szCs w:val="20"/>
         </w:rPr>
-        <w:t xml:space="preserve">e page </w:t>
-      </w:r>
-      <w:proofErr w:type="spellStart"/>
-      <w:r>
-        <w:rPr>
-          <w:sz w:val="20"/>
-          <w:szCs w:val="20"/>
-        </w:rPr>
-        <w:t>modele</w:t>
-      </w:r>
-      <w:proofErr w:type="spellEnd"/>
+        <w:t>e page modele</w:t>
+      </w:r>
     </w:p>
     <w:p>
       <w:r>
@@ -94,21 +85,8 @@
           <w:szCs w:val="20"/>
         </w:rPr>
       </w:pPr>
-      <w:proofErr w:type="spellStart"/>
-      <w:r>
-        <w:t>Apprentisage</w:t>
-      </w:r>
-      <w:proofErr w:type="spellEnd"/>
-      <w:r>
-        <w:t xml:space="preserve"> fait : appris </w:t>
-      </w:r>
-      <w:proofErr w:type="gramStart"/>
-      <w:r>
-        <w:t>a</w:t>
-      </w:r>
-      <w:proofErr w:type="gramEnd"/>
-      <w:r>
-        <w:t xml:space="preserve"> bien mélanger CSS et html correctement </w:t>
+      <w:r>
+        <w:t xml:space="preserve">Apprentisage fait : appris a bien mélanger CSS et html correctement </w:t>
       </w:r>
     </w:p>
     <w:p>
@@ -174,13 +152,8 @@
           <w:szCs w:val="20"/>
         </w:rPr>
       </w:pPr>
-      <w:proofErr w:type="spellStart"/>
-      <w:r>
-        <w:t>Apprentisage</w:t>
-      </w:r>
-      <w:proofErr w:type="spellEnd"/>
-      <w:r>
-        <w:t xml:space="preserve"> fait : </w:t>
+      <w:r>
+        <w:t xml:space="preserve">Apprentisage fait : </w:t>
       </w:r>
       <w:r>
         <w:rPr>
@@ -254,21 +227,12 @@
       <w:r>
         <w:t xml:space="preserve">Solution trouvée : </w:t>
       </w:r>
-      <w:proofErr w:type="spellStart"/>
-      <w:r>
-        <w:rPr>
-          <w:sz w:val="20"/>
-          <w:szCs w:val="20"/>
-        </w:rPr>
-        <w:t>jai</w:t>
-      </w:r>
-      <w:proofErr w:type="spellEnd"/>
-      <w:r>
-        <w:rPr>
-          <w:sz w:val="20"/>
-          <w:szCs w:val="20"/>
-        </w:rPr>
-        <w:t xml:space="preserve"> essayer beaucoup de chose et finalement fonctionner</w:t>
+      <w:r>
+        <w:rPr>
+          <w:sz w:val="20"/>
+          <w:szCs w:val="20"/>
+        </w:rPr>
+        <w:t>jai essayer beaucoup de chose et finalement fonctionner</w:t>
       </w:r>
     </w:p>
     <w:p>
@@ -278,38 +242,15 @@
           <w:szCs w:val="20"/>
         </w:rPr>
       </w:pPr>
-      <w:proofErr w:type="spellStart"/>
-      <w:r>
-        <w:t>Apprentisage</w:t>
-      </w:r>
-      <w:proofErr w:type="spellEnd"/>
-      <w:r>
-        <w:t xml:space="preserve"> fait : </w:t>
-      </w:r>
-      <w:r>
-        <w:rPr>
-          <w:sz w:val="20"/>
-          <w:szCs w:val="20"/>
-        </w:rPr>
-        <w:t xml:space="preserve">pouvoir demander de l’aide de mes amis et </w:t>
-      </w:r>
-      <w:proofErr w:type="spellStart"/>
-      <w:proofErr w:type="gramStart"/>
-      <w:r>
-        <w:rPr>
-          <w:sz w:val="20"/>
-          <w:szCs w:val="20"/>
-        </w:rPr>
-        <w:t>a</w:t>
-      </w:r>
-      <w:proofErr w:type="spellEnd"/>
-      <w:proofErr w:type="gramEnd"/>
-      <w:r>
-        <w:rPr>
-          <w:sz w:val="20"/>
-          <w:szCs w:val="20"/>
-        </w:rPr>
-        <w:t xml:space="preserve"> me débrouiller quand je suis bloquer </w:t>
+      <w:r>
+        <w:t xml:space="preserve">Apprentisage fait : </w:t>
+      </w:r>
+      <w:r>
+        <w:rPr>
+          <w:sz w:val="20"/>
+          <w:szCs w:val="20"/>
+        </w:rPr>
+        <w:t xml:space="preserve">pouvoir demander de l’aide de mes amis et a me débrouiller quand je suis bloquer </w:t>
       </w:r>
     </w:p>
     <w:p>
@@ -391,13 +332,8 @@
           <w:szCs w:val="20"/>
         </w:rPr>
       </w:pPr>
-      <w:proofErr w:type="spellStart"/>
-      <w:r>
-        <w:t>Apprentisage</w:t>
-      </w:r>
-      <w:proofErr w:type="spellEnd"/>
-      <w:r>
-        <w:t xml:space="preserve"> fait :</w:t>
+      <w:r>
+        <w:t>Apprentisage fait :</w:t>
       </w:r>
       <w:r>
         <w:rPr>
@@ -506,33 +442,19 @@
           <w:sz w:val="20"/>
           <w:szCs w:val="20"/>
         </w:rPr>
-        <w:t xml:space="preserve"> avec les merges et les pulls </w:t>
-      </w:r>
-      <w:proofErr w:type="spellStart"/>
-      <w:r>
-        <w:rPr>
-          <w:sz w:val="20"/>
-          <w:szCs w:val="20"/>
-        </w:rPr>
-        <w:t>request</w:t>
-      </w:r>
-      <w:proofErr w:type="spellEnd"/>
-      <w:r>
-        <w:rPr>
-          <w:sz w:val="20"/>
-          <w:szCs w:val="20"/>
-        </w:rPr>
-        <w:t xml:space="preserve"> finalement on a </w:t>
-      </w:r>
-      <w:proofErr w:type="gramStart"/>
-      <w:r>
-        <w:rPr>
-          <w:sz w:val="20"/>
-          <w:szCs w:val="20"/>
-        </w:rPr>
-        <w:t>réussie</w:t>
-      </w:r>
-      <w:proofErr w:type="gramEnd"/>
+        <w:t xml:space="preserve"> avec les merges et les pulls request finalement on a réussie a le résoudre et on a pus terminer le projet </w:t>
+      </w:r>
+    </w:p>
+    <w:p>
+      <w:pPr>
+        <w:rPr>
+          <w:sz w:val="20"/>
+          <w:szCs w:val="20"/>
+        </w:rPr>
+      </w:pPr>
+      <w:r>
+        <w:t>Apprentisage fait :</w:t>
+      </w:r>
       <w:r>
         <w:rPr>
           <w:sz w:val="20"/>
@@ -540,21 +462,19 @@
         </w:rPr>
         <w:t xml:space="preserve"> </w:t>
       </w:r>
-      <w:proofErr w:type="spellStart"/>
-      <w:r>
-        <w:rPr>
-          <w:sz w:val="20"/>
-          <w:szCs w:val="20"/>
-        </w:rPr>
-        <w:t>a</w:t>
-      </w:r>
-      <w:proofErr w:type="spellEnd"/>
-      <w:r>
-        <w:rPr>
-          <w:sz w:val="20"/>
-          <w:szCs w:val="20"/>
-        </w:rPr>
-        <w:t xml:space="preserve"> le résoudre et on a pus terminer le projet </w:t>
+      <w:r>
+        <w:rPr>
+          <w:sz w:val="20"/>
+          <w:szCs w:val="20"/>
+        </w:rPr>
+        <w:t xml:space="preserve">En programmation, il est important de communiquer avec la personne avec laquelle vous </w:t>
+      </w:r>
+      <w:r>
+        <w:rPr>
+          <w:sz w:val="20"/>
+          <w:szCs w:val="20"/>
+        </w:rPr>
+        <w:t>êtes avec car sinon sa peut rendre le travail un peut plus long.</w:t>
       </w:r>
     </w:p>
     <w:p>
@@ -564,35 +484,6 @@
           <w:szCs w:val="20"/>
         </w:rPr>
       </w:pPr>
-      <w:proofErr w:type="spellStart"/>
-      <w:r>
-        <w:t>Apprentisage</w:t>
-      </w:r>
-      <w:proofErr w:type="spellEnd"/>
-      <w:r>
-        <w:t xml:space="preserve"> fait :</w:t>
-      </w:r>
-      <w:r>
-        <w:rPr>
-          <w:sz w:val="20"/>
-          <w:szCs w:val="20"/>
-        </w:rPr>
-        <w:t xml:space="preserve"> </w:t>
-      </w:r>
-      <w:r>
-        <w:rPr>
-          <w:sz w:val="20"/>
-          <w:szCs w:val="20"/>
-        </w:rPr>
-        <w:t xml:space="preserve">En programmation, il est important de communiquer avec la personne avec laquelle vous </w:t>
-      </w:r>
-      <w:r>
-        <w:rPr>
-          <w:sz w:val="20"/>
-          <w:szCs w:val="20"/>
-        </w:rPr>
-        <w:t>êtes avec car sinon sa peut rendre le travail un peut plus long.</w:t>
-      </w:r>
     </w:p>
     <w:p>
       <w:pPr>
@@ -605,36 +496,14 @@
     <w:p>
       <w:pPr>
         <w:rPr>
-          <w:sz w:val="20"/>
-          <w:szCs w:val="20"/>
+          <w:lang w:val="en-US"/>
         </w:rPr>
       </w:pPr>
-    </w:p>
-    <w:p>
-      <w:pPr>
+      <w:r>
         <w:rPr>
           <w:lang w:val="en-US"/>
         </w:rPr>
-      </w:pPr>
-      <w:r>
-        <w:rPr>
-          <w:lang w:val="en-US"/>
-        </w:rPr>
-        <w:t xml:space="preserve">Carl-Charbel Eid (git </w:t>
-      </w:r>
-      <w:proofErr w:type="spellStart"/>
-      <w:r>
-        <w:rPr>
-          <w:lang w:val="en-US"/>
-        </w:rPr>
-        <w:t>reflog</w:t>
-      </w:r>
-      <w:proofErr w:type="spellEnd"/>
-      <w:r>
-        <w:rPr>
-          <w:lang w:val="en-US"/>
-        </w:rPr>
-        <w:t>)</w:t>
+        <w:t>Carl-Charbel Eid (git reflog)</w:t>
       </w:r>
     </w:p>
     <w:p>
@@ -688,23 +557,49 @@
     </w:p>
     <w:p>
       <w:r>
-        <w:t xml:space="preserve">Jai changer de desktop alors </w:t>
-      </w:r>
-      <w:proofErr w:type="spellStart"/>
-      <w:r>
-        <w:t>sa</w:t>
-      </w:r>
-      <w:proofErr w:type="spellEnd"/>
-      <w:r>
-        <w:t xml:space="preserve"> n’a pas mis tout mes </w:t>
-      </w:r>
-      <w:proofErr w:type="spellStart"/>
-      <w:r>
-        <w:t>commits</w:t>
-      </w:r>
-      <w:proofErr w:type="spellEnd"/>
-      <w:r>
-        <w:t>!</w:t>
+        <w:t>Jai changer de desktop alors sa n’a pas mis tout mes commits!</w:t>
+      </w:r>
+      <w:r>
+        <w:t xml:space="preserve"> </w:t>
+      </w:r>
+    </w:p>
+    <w:p>
+      <w:r>
+        <w:drawing>
+          <wp:inline distT="0" distB="0" distL="0" distR="0" wp14:anchorId="56151E20" wp14:editId="71D59CD2">
+            <wp:extent cx="5943600" cy="3411855"/>
+            <wp:effectExtent l="0" t="0" r="0" b="0"/>
+            <wp:docPr id="2016004222" name="Picture 1" descr="A screenshot of a computer&#10;&#10;Description automatically generated"/>
+            <wp:cNvGraphicFramePr>
+              <a:graphicFrameLocks xmlns:a="http://schemas.openxmlformats.org/drawingml/2006/main" noChangeAspect="1"/>
+            </wp:cNvGraphicFramePr>
+            <a:graphic xmlns:a="http://schemas.openxmlformats.org/drawingml/2006/main">
+              <a:graphicData uri="http://schemas.openxmlformats.org/drawingml/2006/picture">
+                <pic:pic xmlns:pic="http://schemas.openxmlformats.org/drawingml/2006/picture">
+                  <pic:nvPicPr>
+                    <pic:cNvPr id="2016004222" name="Picture 1" descr="A screenshot of a computer&#10;&#10;Description automatically generated"/>
+                    <pic:cNvPicPr/>
+                  </pic:nvPicPr>
+                  <pic:blipFill>
+                    <a:blip r:embed="rId8"/>
+                    <a:stretch>
+                      <a:fillRect/>
+                    </a:stretch>
+                  </pic:blipFill>
+                  <pic:spPr>
+                    <a:xfrm>
+                      <a:off x="0" y="0"/>
+                      <a:ext cx="5943600" cy="3411855"/>
+                    </a:xfrm>
+                    <a:prstGeom prst="rect">
+                      <a:avLst/>
+                    </a:prstGeom>
+                  </pic:spPr>
+                </pic:pic>
+              </a:graphicData>
+            </a:graphic>
+          </wp:inline>
+        </w:drawing>
       </w:r>
     </w:p>
     <w:sectPr>
@@ -1991,21 +1886,6 @@
 </file>
 
 <file path=customXml/item1.xml><?xml version="1.0" encoding="utf-8"?>
-<p:properties xmlns:p="http://schemas.microsoft.com/office/2006/metadata/properties" xmlns:xsi="http://www.w3.org/2001/XMLSchema-instance" xmlns:pc="http://schemas.microsoft.com/office/infopath/2007/PartnerControls">
-  <documentManagement/>
-</p:properties>
-</file>
-
-<file path=customXml/item2.xml><?xml version="1.0" encoding="utf-8"?>
-<?mso-contentType ?>
-<FormTemplates xmlns="http://schemas.microsoft.com/sharepoint/v3/contenttype/forms">
-  <Display>DocumentLibraryForm</Display>
-  <Edit>DocumentLibraryForm</Edit>
-  <New>DocumentLibraryForm</New>
-</FormTemplates>
-</file>
-
-<file path=customXml/item3.xml><?xml version="1.0" encoding="utf-8"?>
 <ct:contentTypeSchema xmlns:ct="http://schemas.microsoft.com/office/2006/metadata/contentType" xmlns:ma="http://schemas.microsoft.com/office/2006/metadata/properties/metaAttributes" ct:_="" ma:_="" ma:contentTypeName="Document" ma:contentTypeID="0x0101003915FACC0893374C959FA1A1B2421F9F" ma:contentTypeVersion="9" ma:contentTypeDescription="Crée un document." ma:contentTypeScope="" ma:versionID="340890a8d3379f3a0efb17f608683906">
   <xsd:schema xmlns:xsd="http://www.w3.org/2001/XMLSchema" xmlns:xs="http://www.w3.org/2001/XMLSchema" xmlns:p="http://schemas.microsoft.com/office/2006/metadata/properties" xmlns:ns3="a704a310-be85-4cb2-b70b-9289579e7550" targetNamespace="http://schemas.microsoft.com/office/2006/metadata/properties" ma:root="true" ma:fieldsID="922407dcaca5202f16aa30e5a570258f" ns3:_="">
     <xsd:import namespace="a704a310-be85-4cb2-b70b-9289579e7550"/>
@@ -2181,24 +2061,22 @@
 </ct:contentTypeSchema>
 </file>
 
-<file path=customXml/itemProps1.xml><?xml version="1.0" encoding="utf-8"?>
-<ds:datastoreItem xmlns:ds="http://schemas.openxmlformats.org/officeDocument/2006/customXml" ds:itemID="{89E45F48-2AA2-416A-9208-861BEBB38B8B}">
-  <ds:schemaRefs>
-    <ds:schemaRef ds:uri="http://schemas.microsoft.com/office/2006/metadata/properties"/>
-    <ds:schemaRef ds:uri="http://schemas.microsoft.com/office/infopath/2007/PartnerControls"/>
-  </ds:schemaRefs>
-</ds:datastoreItem>
+<file path=customXml/item2.xml><?xml version="1.0" encoding="utf-8"?>
+<?mso-contentType ?>
+<FormTemplates xmlns="http://schemas.microsoft.com/sharepoint/v3/contenttype/forms">
+  <Display>DocumentLibraryForm</Display>
+  <Edit>DocumentLibraryForm</Edit>
+  <New>DocumentLibraryForm</New>
+</FormTemplates>
 </file>
 
-<file path=customXml/itemProps2.xml><?xml version="1.0" encoding="utf-8"?>
-<ds:datastoreItem xmlns:ds="http://schemas.openxmlformats.org/officeDocument/2006/customXml" ds:itemID="{8CCBFF7C-6ABD-4348-93DE-FE69AEBFBBBE}">
-  <ds:schemaRefs>
-    <ds:schemaRef ds:uri="http://schemas.microsoft.com/sharepoint/v3/contenttype/forms"/>
-  </ds:schemaRefs>
-</ds:datastoreItem>
+<file path=customXml/item3.xml><?xml version="1.0" encoding="utf-8"?>
+<p:properties xmlns:p="http://schemas.microsoft.com/office/2006/metadata/properties" xmlns:xsi="http://www.w3.org/2001/XMLSchema-instance" xmlns:pc="http://schemas.microsoft.com/office/infopath/2007/PartnerControls">
+  <documentManagement/>
+</p:properties>
 </file>
 
-<file path=customXml/itemProps3.xml><?xml version="1.0" encoding="utf-8"?>
+<file path=customXml/itemProps1.xml><?xml version="1.0" encoding="utf-8"?>
 <ds:datastoreItem xmlns:ds="http://schemas.openxmlformats.org/officeDocument/2006/customXml" ds:itemID="{35B9C08D-7988-47D3-AF38-C38D746AD0C1}">
   <ds:schemaRefs>
     <ds:schemaRef ds:uri="http://schemas.microsoft.com/office/2006/metadata/contentType"/>
@@ -2214,4 +2092,21 @@
     <ds:schemaRef ds:uri="http://schemas.microsoft.com/internal/obd"/>
   </ds:schemaRefs>
 </ds:datastoreItem>
+</file>
+
+<file path=customXml/itemProps2.xml><?xml version="1.0" encoding="utf-8"?>
+<ds:datastoreItem xmlns:ds="http://schemas.openxmlformats.org/officeDocument/2006/customXml" ds:itemID="{8CCBFF7C-6ABD-4348-93DE-FE69AEBFBBBE}">
+  <ds:schemaRefs>
+    <ds:schemaRef ds:uri="http://schemas.microsoft.com/sharepoint/v3/contenttype/forms"/>
+  </ds:schemaRefs>
+</ds:datastoreItem>
+</file>
+
+<file path=customXml/itemProps3.xml><?xml version="1.0" encoding="utf-8"?>
+<ds:datastoreItem xmlns:ds="http://schemas.openxmlformats.org/officeDocument/2006/customXml" ds:itemID="{89E45F48-2AA2-416A-9208-861BEBB38B8B}">
+  <ds:schemaRefs>
+    <ds:schemaRef ds:uri="http://schemas.microsoft.com/office/2006/metadata/properties"/>
+    <ds:schemaRef ds:uri="http://schemas.microsoft.com/office/infopath/2007/PartnerControls"/>
+  </ds:schemaRefs>
+</ds:datastoreItem>
 </file>
</xml_diff>